<commit_message>
number of movies vs gender percentage
</commit_message>
<xml_diff>
--- a/text_draft.docx
+++ b/text_draft.docx
@@ -34,538 +34,529 @@
     </w:p>
     <w:p>
       <w:pPr>
+        <w:pStyle w:val="berschrift1"/>
+        <w:rPr>
+          <w:rFonts w:eastAsiaTheme="minorHAnsi"/>
+          <w:lang w:val="en-GB"/>
+        </w:rPr>
+      </w:pPr>
+      <w:r>
+        <w:rPr>
+          <w:rFonts w:eastAsiaTheme="minorHAnsi"/>
+          <w:lang w:val="en-GB"/>
+        </w:rPr>
+        <w:t>Motivation:</w:t>
+      </w:r>
+    </w:p>
+    <w:p>
+      <w:pPr>
+        <w:rPr>
+          <w:lang w:val="en-GB"/>
+        </w:rPr>
+      </w:pPr>
+      <w:r>
+        <w:rPr>
+          <w:lang w:val="en-GB"/>
+        </w:rPr>
+        <w:t>Movies are present in our lives just about anywhere and everywhere these days. In the cinema after a nice dinner, on the go with our phones or as a procrastination tool for the next EPFL homework. There's nothing quite like escaping into a good movie, no matter where or when we choose to do it!</w:t>
+      </w:r>
+    </w:p>
+    <w:p>
+      <w:pPr>
+        <w:rPr>
+          <w:lang w:val="en-GB"/>
+        </w:rPr>
+      </w:pPr>
+      <w:r>
+        <w:rPr>
+          <w:lang w:val="en-GB"/>
+        </w:rPr>
+        <w:t> </w:t>
+      </w:r>
+    </w:p>
+    <w:p>
+      <w:pPr>
+        <w:rPr>
+          <w:lang w:val="en-GB"/>
+        </w:rPr>
+      </w:pPr>
+    </w:p>
+    <w:p>
+      <w:pPr>
+        <w:rPr>
+          <w:lang w:val="en-GB"/>
+        </w:rPr>
+      </w:pPr>
+      <w:r>
+        <w:rPr>
+          <w:lang w:val="en-GB"/>
+        </w:rPr>
+        <w:t>As something that reaches so many people in the world, it is bound to influence our society. With the subject of the gender gap being hotter than ever, the question of how female representation in the movie industry arises.</w:t>
+      </w:r>
+    </w:p>
+    <w:p>
+      <w:pPr>
+        <w:rPr>
+          <w:lang w:val="en-GB"/>
+        </w:rPr>
+      </w:pPr>
+      <w:r>
+        <w:rPr>
+          <w:lang w:val="en-GB"/>
+        </w:rPr>
+        <w:t>We want to analyse gender equality not because it is a buzzword or a trendy topic. We believe that on-screen representation has an impact on how we see ourselves and others. Underrepresentation and poor representation can contribute to negative stereotypes and biases. An authentic representation is therefore vital to avoid reinforcement of gender inequalities in society.</w:t>
+      </w:r>
+    </w:p>
+    <w:p>
+      <w:pPr>
+        <w:rPr>
+          <w:lang w:val="en-GB"/>
+        </w:rPr>
+      </w:pPr>
+      <w:r>
+        <w:rPr>
+          <w:lang w:val="en-GB"/>
+        </w:rPr>
+        <w:t>Not only on-screen but also off-screen representation is important. When men dominate the film industry, it could lead to some bias for the movie content. It also could perpetuate the idea that men are more suitable and valuable, which have serious consequences for women's careers and opportunities.</w:t>
+      </w:r>
+    </w:p>
+    <w:p>
+      <w:pPr>
+        <w:rPr>
+          <w:lang w:val="en-GB"/>
+        </w:rPr>
+      </w:pPr>
+      <w:r>
+        <w:rPr>
+          <w:lang w:val="en-GB"/>
+        </w:rPr>
+        <w:t> </w:t>
+      </w:r>
+    </w:p>
+    <w:p>
+      <w:pPr>
+        <w:pStyle w:val="berschrift1"/>
+        <w:rPr>
+          <w:rFonts w:eastAsiaTheme="minorHAnsi"/>
+          <w:lang w:val="en-GB"/>
+        </w:rPr>
+      </w:pPr>
+      <w:r>
+        <w:rPr>
+          <w:rFonts w:eastAsiaTheme="minorHAnsi"/>
+          <w:lang w:val="en-GB"/>
+        </w:rPr>
+        <w:t>Goal:</w:t>
+      </w:r>
+    </w:p>
+    <w:p>
+      <w:pPr>
+        <w:rPr>
+          <w:lang w:val="en-GB"/>
+        </w:rPr>
+      </w:pPr>
+      <w:r>
+        <w:rPr>
+          <w:lang w:val="en-GB"/>
+        </w:rPr>
+        <w:t>In this project we aim to analyse the on and off-screen gender in the movie industry to understand and address the gender gap. This is done by comparing data from different genres, geographical areas and searching for trends.</w:t>
+      </w:r>
+    </w:p>
+    <w:p>
+      <w:pPr>
+        <w:rPr>
+          <w:lang w:val="en-GB"/>
+        </w:rPr>
+      </w:pPr>
+      <w:r>
+        <w:rPr>
+          <w:lang w:val="en-GB"/>
+        </w:rPr>
+        <w:t>The results were found based on:</w:t>
+      </w:r>
+    </w:p>
+    <w:p>
+      <w:pPr>
+        <w:rPr>
+          <w:lang w:val="en-GB"/>
+        </w:rPr>
+      </w:pPr>
+      <w:r>
+        <w:rPr>
+          <w:lang w:val="en-GB"/>
+        </w:rPr>
+        <w:t>Movie metadata (2012, Freebase)</w:t>
+      </w:r>
+    </w:p>
+    <w:p>
+      <w:pPr>
+        <w:rPr>
+          <w:lang w:val="en-GB"/>
+        </w:rPr>
+      </w:pPr>
+      <w:r>
+        <w:rPr>
+          <w:lang w:val="en-GB"/>
+        </w:rPr>
+        <w:t>81’741 Movies</w:t>
+      </w:r>
+    </w:p>
+    <w:p>
+      <w:pPr>
+        <w:rPr>
+          <w:lang w:val="en-GB"/>
+        </w:rPr>
+      </w:pPr>
+      <w:r>
+        <w:rPr>
+          <w:lang w:val="en-GB"/>
+        </w:rPr>
+        <w:t>147 Countries</w:t>
+      </w:r>
+    </w:p>
+    <w:p>
+      <w:pPr>
+        <w:rPr>
+          <w:lang w:val="en-GB"/>
+        </w:rPr>
+      </w:pPr>
+      <w:r>
+        <w:rPr>
+          <w:lang w:val="en-GB"/>
+        </w:rPr>
+        <w:t>363 Genres.</w:t>
+      </w:r>
+    </w:p>
+    <w:p>
+      <w:pPr>
+        <w:rPr>
+          <w:lang w:val="en-GB"/>
+        </w:rPr>
+      </w:pPr>
+      <w:r>
+        <w:rPr>
+          <w:lang w:val="en-GB"/>
+        </w:rPr>
+        <w:t> </w:t>
+      </w:r>
+    </w:p>
+    <w:p>
+      <w:pPr>
+        <w:rPr>
+          <w:lang w:val="en-GB"/>
+        </w:rPr>
+      </w:pPr>
+      <w:r>
+        <w:rPr>
+          <w:lang w:val="en-GB"/>
+        </w:rPr>
+        <w:t>Character metadata (2012, Freebase)</w:t>
+      </w:r>
+    </w:p>
+    <w:p>
+      <w:pPr>
+        <w:rPr>
+          <w:lang w:val="en-GB"/>
+        </w:rPr>
+      </w:pPr>
+      <w:r>
+        <w:rPr>
+          <w:lang w:val="en-GB"/>
+        </w:rPr>
+        <w:t>405’060 Movies</w:t>
+      </w:r>
+    </w:p>
+    <w:p>
+      <w:pPr>
+        <w:rPr>
+          <w:lang w:val="en-GB"/>
+        </w:rPr>
+      </w:pPr>
+      <w:r>
+        <w:rPr>
+          <w:lang w:val="en-GB"/>
+        </w:rPr>
+        <w:t>270’257 Male characters</w:t>
+      </w:r>
+    </w:p>
+    <w:p>
+      <w:pPr>
+        <w:rPr>
+          <w:lang w:val="en-GB"/>
+        </w:rPr>
+      </w:pPr>
+      <w:r>
+        <w:rPr>
+          <w:lang w:val="en-GB"/>
+        </w:rPr>
+        <w:t>134’803 Female characters</w:t>
+      </w:r>
+    </w:p>
+    <w:p>
+      <w:pPr>
+        <w:rPr>
+          <w:lang w:val="en-GB"/>
+        </w:rPr>
+      </w:pPr>
+      <w:r>
+        <w:rPr>
+          <w:lang w:val="en-GB"/>
+        </w:rPr>
+        <w:t> </w:t>
+      </w:r>
+    </w:p>
+    <w:p>
+      <w:pPr>
+        <w:rPr>
+          <w:lang w:val="en-GB"/>
+        </w:rPr>
+      </w:pPr>
+      <w:r>
+        <w:rPr>
+          <w:lang w:val="en-GB"/>
+        </w:rPr>
+        <w:t>Plot summary (2012, English-language Wikipedia)</w:t>
+      </w:r>
+    </w:p>
+    <w:p>
+      <w:pPr>
+        <w:rPr>
+          <w:lang w:val="en-GB"/>
+        </w:rPr>
+      </w:pPr>
+      <w:r>
+        <w:rPr>
+          <w:lang w:val="en-GB"/>
+        </w:rPr>
+        <w:t>42’303 Plots</w:t>
+      </w:r>
+    </w:p>
+    <w:p>
+      <w:pPr>
+        <w:rPr>
+          <w:lang w:val="en-GB"/>
+        </w:rPr>
+      </w:pPr>
+      <w:r>
+        <w:rPr>
+          <w:lang w:val="en-GB"/>
+        </w:rPr>
+        <w:t> </w:t>
+      </w:r>
+    </w:p>
+    <w:p>
+      <w:pPr>
+        <w:rPr>
+          <w:lang w:val="en-GB"/>
+        </w:rPr>
+      </w:pPr>
+      <w:r>
+        <w:rPr>
+          <w:lang w:val="en-GB"/>
+        </w:rPr>
+        <w:t>Character tropes (TV tropes)</w:t>
+      </w:r>
+    </w:p>
+    <w:p>
+      <w:pPr>
+        <w:rPr>
+          <w:lang w:val="en-GB"/>
+        </w:rPr>
+      </w:pPr>
+      <w:r>
+        <w:rPr>
+          <w:lang w:val="en-GB"/>
+        </w:rPr>
+        <w:t>72 Character types</w:t>
+      </w:r>
+    </w:p>
+    <w:p>
+      <w:pPr>
+        <w:rPr>
+          <w:lang w:val="en-GB"/>
+        </w:rPr>
+      </w:pPr>
+      <w:r>
+        <w:rPr>
+          <w:lang w:val="en-GB"/>
+        </w:rPr>
+        <w:t>501 Instances of those types</w:t>
+      </w:r>
+    </w:p>
+    <w:p>
+      <w:pPr>
+        <w:rPr>
+          <w:lang w:val="en-GB"/>
+        </w:rPr>
+      </w:pPr>
+    </w:p>
+    <w:p>
+      <w:pPr>
+        <w:rPr>
+          <w:lang w:val="en-GB"/>
+        </w:rPr>
+      </w:pPr>
+      <w:r>
+        <w:rPr>
+          <w:lang w:val="en-GB"/>
+        </w:rPr>
+        <w:t>Director (2022, IMDb)</w:t>
+      </w:r>
+    </w:p>
+    <w:p>
+      <w:pPr>
+        <w:rPr>
+          <w:lang w:val="en-GB"/>
+        </w:rPr>
+      </w:pPr>
+      <w:r>
+        <w:rPr>
+          <w:lang w:val="en-GB"/>
+        </w:rPr>
+        <w:t>47’253 Movies</w:t>
+      </w:r>
+    </w:p>
+    <w:p>
+      <w:pPr>
+        <w:rPr>
+          <w:lang w:val="en-GB"/>
+        </w:rPr>
+      </w:pPr>
+      <w:r>
+        <w:rPr>
+          <w:lang w:val="en-GB"/>
+        </w:rPr>
+        <w:t>186’751 Male directors</w:t>
+      </w:r>
+    </w:p>
+    <w:p>
+      <w:pPr>
+        <w:rPr>
+          <w:lang w:val="en-GB"/>
+        </w:rPr>
+      </w:pPr>
+      <w:r>
+        <w:rPr>
+          <w:lang w:val="en-GB"/>
+        </w:rPr>
+        <w:t>34’153 Female directors</w:t>
+      </w:r>
+    </w:p>
+    <w:p>
+      <w:pPr>
+        <w:rPr>
+          <w:lang w:val="en-GB"/>
+        </w:rPr>
+      </w:pPr>
+      <w:r>
+        <w:rPr>
+          <w:lang w:val="en-GB"/>
+        </w:rPr>
+        <w:t> </w:t>
+      </w:r>
+    </w:p>
+    <w:p>
+      <w:pPr>
+        <w:rPr>
+          <w:lang w:val="en-GB"/>
+        </w:rPr>
+      </w:pPr>
+      <w:r>
+        <w:rPr>
+          <w:lang w:val="en-GB"/>
+        </w:rPr>
+        <w:t>Writers (2022, IMDb)</w:t>
+      </w:r>
+    </w:p>
+    <w:p>
+      <w:pPr>
+        <w:rPr>
+          <w:lang w:val="en-GB"/>
+        </w:rPr>
+      </w:pPr>
+      <w:r>
+        <w:rPr>
+          <w:lang w:val="en-GB"/>
+        </w:rPr>
+        <w:t>49’730 Movies</w:t>
+      </w:r>
+    </w:p>
+    <w:p>
+      <w:pPr>
+        <w:rPr>
+          <w:lang w:val="en-GB"/>
+        </w:rPr>
+      </w:pPr>
+      <w:r>
+        <w:rPr>
+          <w:lang w:val="en-GB"/>
+        </w:rPr>
+        <w:t>279’186 Male writers</w:t>
+      </w:r>
+    </w:p>
+    <w:p>
+      <w:pPr>
+        <w:rPr>
+          <w:lang w:val="en-GB"/>
+        </w:rPr>
+      </w:pPr>
+      <w:r>
+        <w:rPr>
+          <w:lang w:val="en-GB"/>
+        </w:rPr>
+        <w:t>73’026 Female writers</w:t>
+      </w:r>
+    </w:p>
+    <w:p>
+      <w:pPr>
+        <w:rPr>
+          <w:lang w:val="en-GB"/>
+        </w:rPr>
+      </w:pPr>
+    </w:p>
+    <w:p>
+      <w:pPr>
+        <w:rPr>
+          <w:lang w:val="en-GB"/>
+        </w:rPr>
+      </w:pPr>
+      <w:r>
+        <w:rPr>
+          <w:lang w:val="en-GB"/>
+        </w:rPr>
+        <w:t>With this we are ready to analyse the data!</w:t>
+      </w:r>
+    </w:p>
+    <w:p>
+      <w:pPr>
         <w:rPr>
           <w:b/>
           <w:bCs/>
           <w:lang w:val="en-GB"/>
         </w:rPr>
       </w:pPr>
-      <w:r>
-        <w:rPr>
-          <w:b/>
-          <w:bCs/>
-          <w:lang w:val="en-GB"/>
-        </w:rPr>
-        <w:t>Motivation:</w:t>
-      </w:r>
-    </w:p>
-    <w:p>
-      <w:pPr>
-        <w:rPr>
-          <w:lang w:val="en-GB"/>
-        </w:rPr>
-      </w:pPr>
-      <w:r>
-        <w:rPr>
-          <w:lang w:val="en-GB"/>
-        </w:rPr>
-        <w:t>Movies are present in our lives just about anywhere and everywhere these days. In the cinema after a nice dinner, on the go with our phones or as a procrastination tool for the next EPFL homework. There's nothing quite like escaping into a good movie, no matter where or when we choose to do it!</w:t>
-      </w:r>
-    </w:p>
-    <w:p>
-      <w:pPr>
-        <w:rPr>
-          <w:lang w:val="en-GB"/>
-        </w:rPr>
-      </w:pPr>
-      <w:r>
-        <w:rPr>
-          <w:lang w:val="en-GB"/>
-        </w:rPr>
-        <w:t> </w:t>
-      </w:r>
-    </w:p>
-    <w:p>
-      <w:pPr>
-        <w:rPr>
-          <w:lang w:val="en-GB"/>
-        </w:rPr>
-      </w:pPr>
-    </w:p>
-    <w:p>
-      <w:pPr>
-        <w:rPr>
-          <w:lang w:val="en-GB"/>
-        </w:rPr>
-      </w:pPr>
-      <w:r>
-        <w:rPr>
-          <w:lang w:val="en-GB"/>
-        </w:rPr>
-        <w:t>As something that reaches so many people in the world, it is bound to influence our society. With the subject of the gender gap being hotter than ever, the question of how female representation in the movie industry arises.</w:t>
-      </w:r>
-    </w:p>
-    <w:p>
-      <w:pPr>
-        <w:rPr>
-          <w:lang w:val="en-GB"/>
-        </w:rPr>
-      </w:pPr>
-      <w:r>
-        <w:rPr>
-          <w:lang w:val="en-GB"/>
-        </w:rPr>
-        <w:t>We want to analyse gender equality not because it is a buzzword or a trendy topic. We believe that on-screen representation has an impact on how we see ourselves and others. Underrepresentation and poor representation can contribute to negative stereotypes and biases. An authentic representation is therefore vital to avoid reinforcement of gender inequalities in society.</w:t>
-      </w:r>
-    </w:p>
-    <w:p>
-      <w:pPr>
-        <w:rPr>
-          <w:lang w:val="en-GB"/>
-        </w:rPr>
-      </w:pPr>
-      <w:r>
-        <w:rPr>
-          <w:lang w:val="en-GB"/>
-        </w:rPr>
-        <w:t>Not only on-screen but also off-screen representation is important. When men dominate the film industry, it could lead to some bias for the movie content. It also could perpetuate the idea that men are more suitable and valuable, which have serious consequences for women's careers and opportunities.</w:t>
-      </w:r>
-    </w:p>
-    <w:p>
-      <w:pPr>
-        <w:rPr>
-          <w:lang w:val="en-GB"/>
-        </w:rPr>
-      </w:pPr>
-      <w:r>
-        <w:rPr>
-          <w:lang w:val="en-GB"/>
-        </w:rPr>
-        <w:t> </w:t>
-      </w:r>
-    </w:p>
-    <w:p>
-      <w:pPr>
-        <w:rPr>
-          <w:b/>
-          <w:bCs/>
-          <w:lang w:val="en-GB"/>
-        </w:rPr>
-      </w:pPr>
-      <w:r>
-        <w:rPr>
-          <w:b/>
-          <w:bCs/>
-          <w:lang w:val="en-GB"/>
-        </w:rPr>
-        <w:t>Goal:</w:t>
-      </w:r>
-    </w:p>
-    <w:p>
-      <w:pPr>
-        <w:rPr>
-          <w:lang w:val="en-GB"/>
-        </w:rPr>
-      </w:pPr>
-      <w:r>
-        <w:rPr>
-          <w:lang w:val="en-GB"/>
-        </w:rPr>
-        <w:t>In this project we aim to analyse the on and off-screen gender in the movie industry to understand and address the gender gap. This is done by comparing data from different genres, geographical areas and searching for trends.</w:t>
-      </w:r>
-    </w:p>
-    <w:p>
-      <w:pPr>
-        <w:rPr>
-          <w:lang w:val="en-GB"/>
-        </w:rPr>
-      </w:pPr>
-      <w:r>
-        <w:rPr>
-          <w:lang w:val="en-GB"/>
-        </w:rPr>
-        <w:t>The results were found based on:</w:t>
-      </w:r>
-    </w:p>
-    <w:p>
-      <w:pPr>
-        <w:rPr>
-          <w:lang w:val="en-GB"/>
-        </w:rPr>
-      </w:pPr>
-      <w:r>
-        <w:rPr>
-          <w:lang w:val="en-GB"/>
-        </w:rPr>
-        <w:t>Movie metadata (2012, Freebase)</w:t>
-      </w:r>
-    </w:p>
-    <w:p>
-      <w:pPr>
-        <w:rPr>
-          <w:lang w:val="en-GB"/>
-        </w:rPr>
-      </w:pPr>
-      <w:r>
-        <w:rPr>
-          <w:lang w:val="en-GB"/>
-        </w:rPr>
-        <w:t>81’741 Movies</w:t>
-      </w:r>
-    </w:p>
-    <w:p>
-      <w:pPr>
-        <w:rPr>
-          <w:lang w:val="en-GB"/>
-        </w:rPr>
-      </w:pPr>
-      <w:r>
-        <w:rPr>
-          <w:lang w:val="en-GB"/>
-        </w:rPr>
-        <w:t>147 Countries</w:t>
-      </w:r>
-    </w:p>
-    <w:p>
-      <w:pPr>
-        <w:rPr>
-          <w:lang w:val="en-GB"/>
-        </w:rPr>
-      </w:pPr>
-      <w:r>
-        <w:rPr>
-          <w:lang w:val="en-GB"/>
-        </w:rPr>
-        <w:t>363 Genres.</w:t>
-      </w:r>
-    </w:p>
-    <w:p>
-      <w:pPr>
-        <w:rPr>
-          <w:lang w:val="en-GB"/>
-        </w:rPr>
-      </w:pPr>
-      <w:r>
-        <w:rPr>
-          <w:lang w:val="en-GB"/>
-        </w:rPr>
-        <w:t> </w:t>
-      </w:r>
-    </w:p>
-    <w:p>
-      <w:pPr>
-        <w:rPr>
-          <w:lang w:val="en-GB"/>
-        </w:rPr>
-      </w:pPr>
-      <w:r>
-        <w:rPr>
-          <w:lang w:val="en-GB"/>
-        </w:rPr>
-        <w:t>Character metadata (2012, Freebase)</w:t>
-      </w:r>
-    </w:p>
-    <w:p>
-      <w:pPr>
-        <w:rPr>
-          <w:lang w:val="en-GB"/>
-        </w:rPr>
-      </w:pPr>
-      <w:r>
-        <w:rPr>
-          <w:lang w:val="en-GB"/>
-        </w:rPr>
-        <w:t>405’060 Movies</w:t>
-      </w:r>
-    </w:p>
-    <w:p>
-      <w:pPr>
-        <w:rPr>
-          <w:lang w:val="en-GB"/>
-        </w:rPr>
-      </w:pPr>
-      <w:r>
-        <w:rPr>
-          <w:lang w:val="en-GB"/>
-        </w:rPr>
-        <w:t>270’257 Male characters</w:t>
-      </w:r>
-    </w:p>
-    <w:p>
-      <w:pPr>
-        <w:rPr>
-          <w:lang w:val="en-GB"/>
-        </w:rPr>
-      </w:pPr>
-      <w:r>
-        <w:rPr>
-          <w:lang w:val="en-GB"/>
-        </w:rPr>
-        <w:t>134’803 Female characters</w:t>
-      </w:r>
-    </w:p>
-    <w:p>
-      <w:pPr>
-        <w:rPr>
-          <w:lang w:val="en-GB"/>
-        </w:rPr>
-      </w:pPr>
-      <w:r>
-        <w:rPr>
-          <w:lang w:val="en-GB"/>
-        </w:rPr>
-        <w:t> </w:t>
-      </w:r>
-    </w:p>
-    <w:p>
-      <w:pPr>
-        <w:rPr>
-          <w:lang w:val="en-GB"/>
-        </w:rPr>
-      </w:pPr>
-      <w:r>
-        <w:rPr>
-          <w:lang w:val="en-GB"/>
-        </w:rPr>
-        <w:t>Plot summary (2012, English-language Wikipedia)</w:t>
-      </w:r>
-    </w:p>
-    <w:p>
-      <w:pPr>
-        <w:rPr>
-          <w:lang w:val="en-GB"/>
-        </w:rPr>
-      </w:pPr>
-      <w:r>
-        <w:rPr>
-          <w:lang w:val="en-GB"/>
-        </w:rPr>
-        <w:t>42’303 Plots</w:t>
-      </w:r>
-    </w:p>
-    <w:p>
-      <w:pPr>
-        <w:rPr>
-          <w:lang w:val="en-GB"/>
-        </w:rPr>
-      </w:pPr>
-      <w:r>
-        <w:rPr>
-          <w:lang w:val="en-GB"/>
-        </w:rPr>
-        <w:t> </w:t>
-      </w:r>
-    </w:p>
-    <w:p>
-      <w:pPr>
-        <w:rPr>
-          <w:lang w:val="en-GB"/>
-        </w:rPr>
-      </w:pPr>
-      <w:r>
-        <w:rPr>
-          <w:lang w:val="en-GB"/>
-        </w:rPr>
-        <w:t>Character tropes (TV tropes)</w:t>
-      </w:r>
-    </w:p>
-    <w:p>
-      <w:pPr>
-        <w:rPr>
-          <w:lang w:val="en-GB"/>
-        </w:rPr>
-      </w:pPr>
-      <w:r>
-        <w:rPr>
-          <w:lang w:val="en-GB"/>
-        </w:rPr>
-        <w:t>72 Character types</w:t>
-      </w:r>
-    </w:p>
-    <w:p>
-      <w:pPr>
-        <w:rPr>
-          <w:lang w:val="en-GB"/>
-        </w:rPr>
-      </w:pPr>
-      <w:r>
-        <w:rPr>
-          <w:lang w:val="en-GB"/>
-        </w:rPr>
-        <w:t>501 Instances of those types</w:t>
-      </w:r>
-    </w:p>
-    <w:p>
-      <w:pPr>
-        <w:rPr>
-          <w:lang w:val="en-GB"/>
-        </w:rPr>
-      </w:pPr>
-    </w:p>
-    <w:p>
-      <w:pPr>
-        <w:rPr>
-          <w:lang w:val="en-GB"/>
-        </w:rPr>
-      </w:pPr>
-      <w:r>
-        <w:rPr>
-          <w:lang w:val="en-GB"/>
-        </w:rPr>
-        <w:t>Director (2022, IMDb)</w:t>
-      </w:r>
-    </w:p>
-    <w:p>
-      <w:pPr>
-        <w:rPr>
-          <w:lang w:val="en-GB"/>
-        </w:rPr>
-      </w:pPr>
-      <w:r>
-        <w:rPr>
-          <w:lang w:val="en-GB"/>
-        </w:rPr>
-        <w:t>47’253 Movies</w:t>
-      </w:r>
-    </w:p>
-    <w:p>
-      <w:pPr>
-        <w:rPr>
-          <w:lang w:val="en-GB"/>
-        </w:rPr>
-      </w:pPr>
-      <w:r>
-        <w:rPr>
-          <w:lang w:val="en-GB"/>
-        </w:rPr>
-        <w:t>186’751 Male directors</w:t>
-      </w:r>
-    </w:p>
-    <w:p>
-      <w:pPr>
-        <w:rPr>
-          <w:lang w:val="en-GB"/>
-        </w:rPr>
-      </w:pPr>
-      <w:r>
-        <w:rPr>
-          <w:lang w:val="en-GB"/>
-        </w:rPr>
-        <w:t>34’153 Female directors</w:t>
-      </w:r>
-    </w:p>
-    <w:p>
-      <w:pPr>
-        <w:rPr>
-          <w:lang w:val="en-GB"/>
-        </w:rPr>
-      </w:pPr>
-      <w:r>
-        <w:rPr>
-          <w:lang w:val="en-GB"/>
-        </w:rPr>
-        <w:t> </w:t>
-      </w:r>
-    </w:p>
-    <w:p>
-      <w:pPr>
-        <w:rPr>
-          <w:lang w:val="en-GB"/>
-        </w:rPr>
-      </w:pPr>
-      <w:r>
-        <w:rPr>
-          <w:lang w:val="en-GB"/>
-        </w:rPr>
-        <w:t>Writers (2022, IMDb)</w:t>
-      </w:r>
-    </w:p>
-    <w:p>
-      <w:pPr>
-        <w:rPr>
-          <w:lang w:val="en-GB"/>
-        </w:rPr>
-      </w:pPr>
-      <w:r>
-        <w:rPr>
-          <w:lang w:val="en-GB"/>
-        </w:rPr>
-        <w:t>49’730 Movies</w:t>
-      </w:r>
-    </w:p>
-    <w:p>
-      <w:pPr>
-        <w:rPr>
-          <w:lang w:val="en-GB"/>
-        </w:rPr>
-      </w:pPr>
-      <w:r>
-        <w:rPr>
-          <w:lang w:val="en-GB"/>
-        </w:rPr>
-        <w:t>279’186 Male writers</w:t>
-      </w:r>
-    </w:p>
-    <w:p>
-      <w:pPr>
-        <w:rPr>
-          <w:lang w:val="en-GB"/>
-        </w:rPr>
-      </w:pPr>
-      <w:r>
-        <w:rPr>
-          <w:lang w:val="en-GB"/>
-        </w:rPr>
-        <w:t>73’026 Female writers</w:t>
-      </w:r>
-    </w:p>
-    <w:p>
-      <w:pPr>
-        <w:rPr>
-          <w:lang w:val="en-GB"/>
-        </w:rPr>
-      </w:pPr>
-    </w:p>
-    <w:p>
-      <w:pPr>
-        <w:rPr>
-          <w:lang w:val="en-GB"/>
-        </w:rPr>
-      </w:pPr>
-      <w:r>
-        <w:rPr>
-          <w:lang w:val="en-GB"/>
-        </w:rPr>
-        <w:t>With this we are ready to analyse the data!</w:t>
-      </w:r>
-    </w:p>
-    <w:p>
-      <w:pPr>
-        <w:rPr>
-          <w:b/>
-          <w:bCs/>
-          <w:lang w:val="en-GB"/>
-        </w:rPr>
-      </w:pPr>
-    </w:p>
-    <w:p>
-      <w:pPr>
-        <w:rPr>
-          <w:b/>
-          <w:bCs/>
-          <w:lang w:val="en-GB"/>
-        </w:rPr>
-      </w:pPr>
-      <w:r>
-        <w:rPr>
-          <w:b/>
-          <w:bCs/>
+    </w:p>
+    <w:p>
+      <w:pPr>
+        <w:pStyle w:val="berschrift1"/>
+        <w:rPr>
+          <w:lang w:val="en-GB"/>
+        </w:rPr>
+      </w:pPr>
+      <w:r>
+        <w:rPr>
           <w:lang w:val="en-GB"/>
         </w:rPr>
         <w:t xml:space="preserve">Which gender dominates the </w:t>
       </w:r>
       <w:r>
         <w:rPr>
-          <w:b/>
-          <w:bCs/>
           <w:lang w:val="en-GB"/>
         </w:rPr>
         <w:t xml:space="preserve">movie </w:t>
       </w:r>
       <w:r>
         <w:rPr>
-          <w:b/>
-          <w:bCs/>
           <w:lang w:val="en-GB"/>
         </w:rPr>
         <w:t>canvas?</w:t>
@@ -608,7 +599,6 @@
         <w:rPr>
           <w:lang w:val="en-GB"/>
         </w:rPr>
-        <w:lastRenderedPageBreak/>
         <w:t xml:space="preserve">But let’s first talk about why this question is important. </w:t>
       </w:r>
       <w:r>
@@ -830,6 +820,13 @@
           <w:lang w:val="en-GB"/>
         </w:rPr>
       </w:pPr>
+    </w:p>
+    <w:p>
+      <w:pPr>
+        <w:rPr>
+          <w:lang w:val="en-GB"/>
+        </w:rPr>
+      </w:pPr>
       <w:r>
         <w:rPr>
           <w:lang w:val="en-GB"/>
@@ -902,6 +899,13 @@
         </w:rPr>
         <w:t>).</w:t>
       </w:r>
+    </w:p>
+    <w:p>
+      <w:pPr>
+        <w:rPr>
+          <w:lang w:val="en-GB"/>
+        </w:rPr>
+      </w:pPr>
     </w:p>
     <w:p>
       <w:pPr>
@@ -1057,6 +1061,27 @@
           <w:lang w:val="en-GB"/>
         </w:rPr>
       </w:pPr>
+    </w:p>
+    <w:p>
+      <w:pPr>
+        <w:rPr>
+          <w:lang w:val="en-GB"/>
+        </w:rPr>
+      </w:pPr>
+    </w:p>
+    <w:p>
+      <w:pPr>
+        <w:rPr>
+          <w:lang w:val="en-GB"/>
+        </w:rPr>
+      </w:pPr>
+    </w:p>
+    <w:p>
+      <w:pPr>
+        <w:rPr>
+          <w:lang w:val="en-GB"/>
+        </w:rPr>
+      </w:pPr>
       <w:r>
         <w:rPr>
           <w:lang w:val="en-GB"/>
@@ -1139,13 +1164,78 @@
       </w:pPr>
       <w:r>
         <w:rPr>
+          <w:lang w:val="en-GB"/>
+        </w:rPr>
+        <w:t xml:space="preserve">In the study “It's a Man's (Celluloid) World” </w:t>
+      </w:r>
+      <w:r>
+        <w:rPr>
+          <w:lang w:val="en-GB"/>
+        </w:rPr>
+        <w:t>(</w:t>
+      </w:r>
+      <w:r>
+        <w:rPr>
+          <w:lang w:val="en-GB"/>
+        </w:rPr>
+        <w:t>https://womenintvfilm.sdsu.edu/wp-content/uploads/2022/03/2021-Its-a-Mans-Celluloid-World-Report.pdf</w:t>
+      </w:r>
+      <w:r>
+        <w:rPr>
+          <w:lang w:val="en-GB"/>
+        </w:rPr>
+        <w:t xml:space="preserve">). </w:t>
+      </w:r>
+    </w:p>
+    <w:p>
+      <w:pPr>
+        <w:rPr>
+          <w:lang w:val="en-GB"/>
+        </w:rPr>
+      </w:pPr>
+    </w:p>
+    <w:p>
+      <w:pPr>
+        <w:rPr>
+          <w:lang w:val="en-GB"/>
+        </w:rPr>
+      </w:pPr>
+      <w:r>
+        <w:rPr>
+          <w:lang w:val="en-GB"/>
+        </w:rPr>
+        <w:t>it was shown that 85% of films featured more male than female characters.</w:t>
+      </w:r>
+      <w:r>
+        <w:rPr>
+          <w:lang w:val="en-GB"/>
+        </w:rPr>
+        <w:t xml:space="preserve"> What about our result? </w:t>
+      </w:r>
+    </w:p>
+    <w:p>
+      <w:pPr>
+        <w:rPr>
+          <w:lang w:val="en-GB"/>
+        </w:rPr>
+      </w:pPr>
+    </w:p>
+    <w:p>
+      <w:pPr>
+        <w:rPr>
+          <w:lang w:val="en-GB"/>
+        </w:rPr>
+      </w:pPr>
+      <w:r>
+        <w:rPr>
           <w:noProof/>
         </w:rPr>
+        <w:lastRenderedPageBreak/>
         <w:drawing>
-          <wp:inline distT="0" distB="0" distL="0" distR="0" wp14:anchorId="51850ABD" wp14:editId="467778BE">
-            <wp:extent cx="3102468" cy="2176379"/>
-            <wp:effectExtent l="0" t="0" r="3175" b="0"/>
-            <wp:docPr id="1" name="Grafik 1"/>
+          <wp:inline distT="0" distB="0" distL="0" distR="0" wp14:anchorId="61F3B301" wp14:editId="042BFB2E">
+            <wp:extent cx="4209947" cy="2822873"/>
+            <wp:effectExtent l="0" t="0" r="635" b="0"/>
+            <wp:docPr id="10" name="Grafik 10"/>
             <wp:cNvGraphicFramePr>
               <a:graphicFrameLocks xmlns:a="http://schemas.openxmlformats.org/drawingml/2006/main" noChangeAspect="1"/>
             </wp:cNvGraphicFramePr>
@@ -1165,6 +1255,155 @@
                   <pic:spPr>
                     <a:xfrm>
                       <a:off x="0" y="0"/>
+                      <a:ext cx="4212909" cy="2824859"/>
+                    </a:xfrm>
+                    <a:prstGeom prst="rect">
+                      <a:avLst/>
+                    </a:prstGeom>
+                  </pic:spPr>
+                </pic:pic>
+              </a:graphicData>
+            </a:graphic>
+          </wp:inline>
+        </w:drawing>
+      </w:r>
+    </w:p>
+    <w:p>
+      <w:pPr>
+        <w:rPr>
+          <w:lang w:val="en-GB"/>
+        </w:rPr>
+      </w:pPr>
+      <w:r>
+        <w:rPr>
+          <w:noProof/>
+          <w:lang w:val="en-GB"/>
+        </w:rPr>
+        <w:drawing>
+          <wp:inline distT="0" distB="0" distL="0" distR="0" wp14:anchorId="5E957945" wp14:editId="56778555">
+            <wp:extent cx="4880919" cy="2440460"/>
+            <wp:effectExtent l="0" t="0" r="0" b="0"/>
+            <wp:docPr id="11" name="Grafik 11"/>
+            <wp:cNvGraphicFramePr>
+              <a:graphicFrameLocks xmlns:a="http://schemas.openxmlformats.org/drawingml/2006/main" noChangeAspect="1"/>
+            </wp:cNvGraphicFramePr>
+            <a:graphic xmlns:a="http://schemas.openxmlformats.org/drawingml/2006/main">
+              <a:graphicData uri="http://schemas.openxmlformats.org/drawingml/2006/picture">
+                <pic:pic xmlns:pic="http://schemas.openxmlformats.org/drawingml/2006/picture">
+                  <pic:nvPicPr>
+                    <pic:cNvPr id="0" name="Picture 8"/>
+                    <pic:cNvPicPr>
+                      <a:picLocks noChangeAspect="1" noChangeArrowheads="1"/>
+                    </pic:cNvPicPr>
+                  </pic:nvPicPr>
+                  <pic:blipFill>
+                    <a:blip r:embed="rId7">
+                      <a:extLst>
+                        <a:ext uri="{28A0092B-C50C-407E-A947-70E740481C1C}">
+                          <a14:useLocalDpi xmlns:a14="http://schemas.microsoft.com/office/drawing/2010/main" val="0"/>
+                        </a:ext>
+                      </a:extLst>
+                    </a:blip>
+                    <a:srcRect/>
+                    <a:stretch>
+                      <a:fillRect/>
+                    </a:stretch>
+                  </pic:blipFill>
+                  <pic:spPr bwMode="auto">
+                    <a:xfrm>
+                      <a:off x="0" y="0"/>
+                      <a:ext cx="4885655" cy="2442828"/>
+                    </a:xfrm>
+                    <a:prstGeom prst="rect">
+                      <a:avLst/>
+                    </a:prstGeom>
+                    <a:noFill/>
+                    <a:ln>
+                      <a:noFill/>
+                    </a:ln>
+                  </pic:spPr>
+                </pic:pic>
+              </a:graphicData>
+            </a:graphic>
+          </wp:inline>
+        </w:drawing>
+      </w:r>
+    </w:p>
+    <w:p>
+      <w:pPr>
+        <w:rPr>
+          <w:lang w:val="en-GB"/>
+        </w:rPr>
+      </w:pPr>
+    </w:p>
+    <w:p>
+      <w:pPr>
+        <w:rPr>
+          <w:lang w:val="en-GB"/>
+        </w:rPr>
+      </w:pPr>
+    </w:p>
+    <w:p>
+      <w:pPr>
+        <w:rPr>
+          <w:lang w:val="en-GB"/>
+        </w:rPr>
+      </w:pPr>
+      <w:r>
+        <w:rPr>
+          <w:lang w:val="en-GB"/>
+        </w:rPr>
+        <w:t xml:space="preserve">In our dataset this is true for 1935-1945 and 1945-1990. </w:t>
+      </w:r>
+    </w:p>
+    <w:p>
+      <w:pPr>
+        <w:rPr>
+          <w:lang w:val="en-GB"/>
+        </w:rPr>
+      </w:pPr>
+    </w:p>
+    <w:p>
+      <w:pPr>
+        <w:rPr>
+          <w:lang w:val="en-GB"/>
+        </w:rPr>
+      </w:pPr>
+    </w:p>
+    <w:p>
+      <w:pPr>
+        <w:rPr>
+          <w:lang w:val="en-GB"/>
+        </w:rPr>
+      </w:pPr>
+      <w:r>
+        <w:rPr>
+          <w:noProof/>
+        </w:rPr>
+        <w:drawing>
+          <wp:inline distT="0" distB="0" distL="0" distR="0" wp14:anchorId="51850ABD" wp14:editId="467778BE">
+            <wp:extent cx="3102468" cy="2176379"/>
+            <wp:effectExtent l="0" t="0" r="3175" b="0"/>
+            <wp:docPr id="1" name="Grafik 1"/>
+            <wp:cNvGraphicFramePr>
+              <a:graphicFrameLocks xmlns:a="http://schemas.openxmlformats.org/drawingml/2006/main" noChangeAspect="1"/>
+            </wp:cNvGraphicFramePr>
+            <a:graphic xmlns:a="http://schemas.openxmlformats.org/drawingml/2006/main">
+              <a:graphicData uri="http://schemas.openxmlformats.org/drawingml/2006/picture">
+                <pic:pic xmlns:pic="http://schemas.openxmlformats.org/drawingml/2006/picture">
+                  <pic:nvPicPr>
+                    <pic:cNvPr id="1" name=""/>
+                    <pic:cNvPicPr/>
+                  </pic:nvPicPr>
+                  <pic:blipFill>
+                    <a:blip r:embed="rId8"/>
+                    <a:stretch>
+                      <a:fillRect/>
+                    </a:stretch>
+                  </pic:blipFill>
+                  <pic:spPr>
+                    <a:xfrm>
+                      <a:off x="0" y="0"/>
                       <a:ext cx="3116384" cy="2186141"/>
                     </a:xfrm>
                     <a:prstGeom prst="rect">
@@ -1214,7 +1453,7 @@
                     </pic:cNvPicPr>
                   </pic:nvPicPr>
                   <pic:blipFill>
-                    <a:blip r:embed="rId7" cstate="print">
+                    <a:blip r:embed="rId9" cstate="print">
                       <a:extLst>
                         <a:ext uri="{28A0092B-C50C-407E-A947-70E740481C1C}">
                           <a14:useLocalDpi xmlns:a14="http://schemas.microsoft.com/office/drawing/2010/main" val="0"/>
@@ -1274,6 +1513,24 @@
         <w:rPr>
           <w:lang w:val="en-GB"/>
         </w:rPr>
+        <w:t xml:space="preserve"> (</w:t>
+      </w:r>
+      <w:r>
+        <w:rPr>
+          <w:lang w:val="en-GB"/>
+        </w:rPr>
+        <w:t>https://womenintvfilm.sdsu.edu/wp-content/uploads/2022/03/2021-Its-a-Mans-Celluloid-World-Report.pdf</w:t>
+      </w:r>
+      <w:r>
+        <w:rPr>
+          <w:lang w:val="en-GB"/>
+        </w:rPr>
+        <w:t>)</w:t>
+      </w:r>
+      <w:r>
+        <w:rPr>
+          <w:lang w:val="en-GB"/>
+        </w:rPr>
         <w:t xml:space="preserve">. </w:t>
       </w:r>
     </w:p>
@@ -1287,33 +1544,194 @@
         <w:rPr>
           <w:lang w:val="en-GB"/>
         </w:rPr>
-        <w:t xml:space="preserve"> Feel free to try </w:t>
-      </w:r>
-      <w:r>
-        <w:rPr>
-          <w:lang w:val="en-GB"/>
-        </w:rPr>
-        <w:t>it for yourself.</w:t>
-      </w:r>
-    </w:p>
-    <w:p>
-      <w:pPr>
-        <w:rPr>
-          <w:lang w:val="en-GB"/>
-        </w:rPr>
-      </w:pPr>
-      <w:r>
-        <w:rPr>
-          <w:lang w:val="en-GB"/>
-        </w:rPr>
-        <w:t>The projected female ratio for 2022 is 0.</w:t>
-      </w:r>
-      <w:r>
-        <w:rPr>
-          <w:lang w:val="en-GB"/>
-        </w:rPr>
-        <w:t xml:space="preserve">40, </w:t>
-      </w:r>
+        <w:t xml:space="preserve">Feel free to try </w:t>
+      </w:r>
+      <w:r>
+        <w:rPr>
+          <w:lang w:val="en-GB"/>
+        </w:rPr>
+        <w:t>it for yourself</w:t>
+      </w:r>
+      <w:r>
+        <w:rPr>
+          <w:lang w:val="en-GB"/>
+        </w:rPr>
+        <w:t>, on the left side of the figure you see the predicted value of the last year</w:t>
+      </w:r>
+      <w:r>
+        <w:rPr>
+          <w:lang w:val="en-GB"/>
+        </w:rPr>
+        <w:t>.</w:t>
+      </w:r>
+    </w:p>
+    <w:p>
+      <w:pPr>
+        <w:rPr>
+          <w:lang w:val="en-GB"/>
+        </w:rPr>
+      </w:pPr>
+      <w:r>
+        <w:rPr>
+          <w:lang w:val="en-GB"/>
+        </w:rPr>
+        <w:t>We chose to compare the year 2020 instead of 2021 since 2021 data is impacted by the Covid pandemic. In the study female characters accounted for 38</w:t>
+      </w:r>
+      <w:r>
+        <w:rPr>
+          <w:lang w:val="en-GB"/>
+        </w:rPr>
+        <w:t xml:space="preserve"> </w:t>
+      </w:r>
+      <w:r>
+        <w:rPr>
+          <w:lang w:val="en-GB"/>
+        </w:rPr>
+        <w:t>% of major characters compared to our 39</w:t>
+      </w:r>
+      <w:r>
+        <w:rPr>
+          <w:lang w:val="en-GB"/>
+        </w:rPr>
+        <w:t xml:space="preserve"> </w:t>
+      </w:r>
+      <w:r>
+        <w:rPr>
+          <w:lang w:val="en-GB"/>
+        </w:rPr>
+        <w:t>% projection.</w:t>
+      </w:r>
+      <w:r>
+        <w:rPr>
+          <w:lang w:val="en-GB"/>
+        </w:rPr>
+        <w:t xml:space="preserve"> </w:t>
+      </w:r>
+      <w:r>
+        <w:rPr>
+          <w:lang w:val="en-GB"/>
+        </w:rPr>
+        <w:t xml:space="preserve">Since our data less than 85% movies </w:t>
+      </w:r>
+      <w:r>
+        <w:rPr>
+          <w:lang w:val="en-GB"/>
+        </w:rPr>
+        <w:t>featured more male than female characters</w:t>
+      </w:r>
+      <w:r>
+        <w:rPr>
+          <w:lang w:val="en-GB"/>
+        </w:rPr>
+        <w:t xml:space="preserve"> it is expected that our projection is a bit higher. </w:t>
+      </w:r>
+    </w:p>
+    <w:p>
+      <w:pPr>
+        <w:rPr>
+          <w:lang w:val="en-GB"/>
+        </w:rPr>
+      </w:pPr>
+    </w:p>
+    <w:p>
+      <w:pPr>
+        <w:pStyle w:val="berschrift2"/>
+        <w:rPr>
+          <w:lang w:val="en-GB"/>
+        </w:rPr>
+      </w:pPr>
+      <w:r>
+        <w:rPr>
+          <w:lang w:val="en-GB"/>
+        </w:rPr>
+        <w:t>But ... I want to know more</w:t>
+      </w:r>
+    </w:p>
+    <w:p>
+      <w:pPr>
+        <w:rPr>
+          <w:lang w:val="en-GB"/>
+        </w:rPr>
+      </w:pPr>
+      <w:r>
+        <w:rPr>
+          <w:lang w:val="en-GB"/>
+        </w:rPr>
+        <w:t xml:space="preserve">Great, we </w:t>
+      </w:r>
+      <w:r>
+        <w:rPr>
+          <w:lang w:val="en-GB"/>
+        </w:rPr>
+        <w:t>as well</w:t>
+      </w:r>
+      <w:r>
+        <w:rPr>
+          <w:lang w:val="en-GB"/>
+        </w:rPr>
+        <w:t>. Let’s take check how the female cast ratio looks like regarding genre.</w:t>
+      </w:r>
+    </w:p>
+    <w:p>
+      <w:pPr>
+        <w:rPr>
+          <w:lang w:val="en-GB"/>
+        </w:rPr>
+      </w:pPr>
+      <w:r>
+        <w:rPr>
+          <w:noProof/>
+        </w:rPr>
+        <w:drawing>
+          <wp:inline distT="0" distB="0" distL="0" distR="0" wp14:anchorId="3034A134" wp14:editId="35A96582">
+            <wp:extent cx="5760720" cy="2460625"/>
+            <wp:effectExtent l="0" t="0" r="0" b="0"/>
+            <wp:docPr id="4" name="Grafik 4"/>
+            <wp:cNvGraphicFramePr>
+              <a:graphicFrameLocks xmlns:a="http://schemas.openxmlformats.org/drawingml/2006/main" noChangeAspect="1"/>
+            </wp:cNvGraphicFramePr>
+            <a:graphic xmlns:a="http://schemas.openxmlformats.org/drawingml/2006/main">
+              <a:graphicData uri="http://schemas.openxmlformats.org/drawingml/2006/picture">
+                <pic:pic xmlns:pic="http://schemas.openxmlformats.org/drawingml/2006/picture">
+                  <pic:nvPicPr>
+                    <pic:cNvPr id="1" name=""/>
+                    <pic:cNvPicPr/>
+                  </pic:nvPicPr>
+                  <pic:blipFill>
+                    <a:blip r:embed="rId10"/>
+                    <a:stretch>
+                      <a:fillRect/>
+                    </a:stretch>
+                  </pic:blipFill>
+                  <pic:spPr>
+                    <a:xfrm>
+                      <a:off x="0" y="0"/>
+                      <a:ext cx="5760720" cy="2460625"/>
+                    </a:xfrm>
+                    <a:prstGeom prst="rect">
+                      <a:avLst/>
+                    </a:prstGeom>
+                  </pic:spPr>
+                </pic:pic>
+              </a:graphicData>
+            </a:graphic>
+          </wp:inline>
+        </w:drawing>
+      </w:r>
+    </w:p>
+    <w:p>
+      <w:pPr>
+        <w:rPr>
+          <w:lang w:val="en-GB"/>
+        </w:rPr>
+      </w:pPr>
+    </w:p>
+    <w:p>
+      <w:pPr>
+        <w:rPr>
+          <w:lang w:val="en-GB"/>
+        </w:rPr>
+      </w:pPr>
     </w:p>
     <w:p>
       <w:pPr>
@@ -1353,6 +1771,142 @@
           <w:lang w:val="en-GB"/>
         </w:rPr>
         <w:t>let's hear it for the ladies, because they may be outnumbered, but they are certainly not outdone!"</w:t>
+      </w:r>
+    </w:p>
+    <w:p>
+      <w:pPr>
+        <w:rPr>
+          <w:lang w:val="en-GB"/>
+        </w:rPr>
+      </w:pPr>
+    </w:p>
+    <w:p>
+      <w:pPr>
+        <w:rPr>
+          <w:lang w:val="en-GB"/>
+        </w:rPr>
+      </w:pPr>
+    </w:p>
+    <w:p>
+      <w:pPr>
+        <w:rPr>
+          <w:lang w:val="en-GB"/>
+        </w:rPr>
+      </w:pPr>
+      <w:r>
+        <w:rPr>
+          <w:lang w:val="en-GB"/>
+        </w:rPr>
+        <w:t>Studies:</w:t>
+      </w:r>
+    </w:p>
+    <w:p>
+      <w:pPr>
+        <w:rPr>
+          <w:lang w:val="en-GB"/>
+        </w:rPr>
+      </w:pPr>
+      <w:r>
+        <w:rPr>
+          <w:lang w:val="en-GB"/>
+        </w:rPr>
+        <w:t xml:space="preserve">"Gender Bias Without Borders: An Investigation of Female Characters in Popular Films Across 11 Countries" by the Geena Davis Institute on Gender in Media: This report </w:t>
+      </w:r>
+      <w:proofErr w:type="spellStart"/>
+      <w:r>
+        <w:rPr>
+          <w:lang w:val="en-GB"/>
+        </w:rPr>
+        <w:t>analyzed</w:t>
+      </w:r>
+      <w:proofErr w:type="spellEnd"/>
+      <w:r>
+        <w:rPr>
+          <w:lang w:val="en-GB"/>
+        </w:rPr>
+        <w:t xml:space="preserve"> the representation of female characters in popular films across 11 countries and found that female characters were less likely to be depicted in leading roles and were more likely to be sexualized or depicted in stereotypical roles.</w:t>
+      </w:r>
+    </w:p>
+    <w:p>
+      <w:pPr>
+        <w:rPr>
+          <w:lang w:val="en-GB"/>
+        </w:rPr>
+      </w:pPr>
+      <w:r>
+        <w:rPr>
+          <w:lang w:val="en-GB"/>
+        </w:rPr>
+        <w:t xml:space="preserve">"The Celluloid Ceiling: Behind-the-Scenes Employment of Women on the Top 100, 250, and 500 Films of 2019" by the </w:t>
+      </w:r>
+      <w:proofErr w:type="spellStart"/>
+      <w:r>
+        <w:rPr>
+          <w:lang w:val="en-GB"/>
+        </w:rPr>
+        <w:t>Center</w:t>
+      </w:r>
+      <w:proofErr w:type="spellEnd"/>
+      <w:r>
+        <w:rPr>
+          <w:lang w:val="en-GB"/>
+        </w:rPr>
+        <w:t xml:space="preserve"> for the Study of Women in Television and Film: This report </w:t>
+      </w:r>
+      <w:proofErr w:type="spellStart"/>
+      <w:r>
+        <w:rPr>
+          <w:lang w:val="en-GB"/>
+        </w:rPr>
+        <w:t>analyzed</w:t>
+      </w:r>
+      <w:proofErr w:type="spellEnd"/>
+      <w:r>
+        <w:rPr>
+          <w:lang w:val="en-GB"/>
+        </w:rPr>
+        <w:t xml:space="preserve"> the employment of women in </w:t>
+      </w:r>
+      <w:r>
+        <w:rPr>
+          <w:lang w:val="en-GB"/>
+        </w:rPr>
+        <w:lastRenderedPageBreak/>
+        <w:t>behind-the-scenes roles on the top 100, 250, and 500 films of 2019 and found that women were underrepresented in many key roles, including directing, writing, and producing.</w:t>
+      </w:r>
+    </w:p>
+    <w:p>
+      <w:pPr>
+        <w:rPr>
+          <w:lang w:val="en-GB"/>
+        </w:rPr>
+      </w:pPr>
+    </w:p>
+    <w:p>
+      <w:pPr>
+        <w:rPr>
+          <w:lang w:val="en-GB"/>
+        </w:rPr>
+      </w:pPr>
+      <w:r>
+        <w:rPr>
+          <w:lang w:val="en-GB"/>
+        </w:rPr>
+        <w:t xml:space="preserve">"It's a Man's (Celluloid) World: Portrayals of Male and Female Characters in Top Grossing G-Rated Films" by the Geena Davis Institute on Gender in Media: This study </w:t>
+      </w:r>
+      <w:proofErr w:type="spellStart"/>
+      <w:r>
+        <w:rPr>
+          <w:lang w:val="en-GB"/>
+        </w:rPr>
+        <w:t>analyzed</w:t>
+      </w:r>
+      <w:proofErr w:type="spellEnd"/>
+      <w:r>
+        <w:rPr>
+          <w:lang w:val="en-GB"/>
+        </w:rPr>
+        <w:t xml:space="preserve"> the representation of male and female characters in top grossing G-rated films and found that male characters were more likely to have leading roles and to be depicted in more active and assertive ways, while female characters were more likely to be depicted in supportive or passive roles.</w:t>
       </w:r>
     </w:p>
     <w:p>
@@ -1430,7 +1984,34 @@
         <w:rPr>
           <w:lang w:val="en-GB"/>
         </w:rPr>
-        <w:t xml:space="preserve">. To tackle the problem of inequality it first needs to be understood properly. Therefore, a deeper analysis about diversity and inclusion will be done especially with respect to traditional gender roles, racial or sexual stereotypes and to which kind of people roles are given most to. Different genres will be compared to each other and the change of inequality over time will be studied. To find out if a certain part of the world is more advanced regarding equality movies with different languages will be evaluated. During this step a representative pick of movie samples is important to avoid any artificial skews.  </w:t>
+        <w:t xml:space="preserve">. </w:t>
+      </w:r>
+    </w:p>
+    <w:p>
+      <w:pPr>
+        <w:rPr>
+          <w:lang w:val="en-GB"/>
+        </w:rPr>
+      </w:pPr>
+    </w:p>
+    <w:p>
+      <w:pPr>
+        <w:rPr>
+          <w:lang w:val="en-GB"/>
+        </w:rPr>
+      </w:pPr>
+    </w:p>
+    <w:p>
+      <w:pPr>
+        <w:rPr>
+          <w:lang w:val="en-GB"/>
+        </w:rPr>
+      </w:pPr>
+      <w:r>
+        <w:rPr>
+          <w:lang w:val="en-GB"/>
+        </w:rPr>
+        <w:t xml:space="preserve">To tackle the problem of inequality it first needs to be understood properly. Therefore, a deeper analysis about diversity and inclusion will be done especially with respect to traditional gender roles, racial or sexual stereotypes and to which kind of people roles are given most to. Different genres will be compared to each other and the change of inequality over time will be studied. To find out if a certain part of the world is more advanced regarding equality movies with different languages will be evaluated. During this step a representative pick of movie samples is important to avoid any artificial skews.  </w:t>
       </w:r>
     </w:p>
     <w:p>
@@ -2365,6 +2946,29 @@
       <w:lang w:val="en-GB" w:eastAsia="en-GB"/>
     </w:rPr>
   </w:style>
+  <w:style w:type="character" w:styleId="Hyperlink">
+    <w:name w:val="Hyperlink"/>
+    <w:basedOn w:val="Absatz-Standardschriftart"/>
+    <w:uiPriority w:val="99"/>
+    <w:unhideWhenUsed/>
+    <w:rsid w:val="006C1884"/>
+    <w:rPr>
+      <w:color w:val="0563C1" w:themeColor="hyperlink"/>
+      <w:u w:val="single"/>
+    </w:rPr>
+  </w:style>
+  <w:style w:type="character" w:styleId="NichtaufgelsteErwhnung">
+    <w:name w:val="Unresolved Mention"/>
+    <w:basedOn w:val="Absatz-Standardschriftart"/>
+    <w:uiPriority w:val="99"/>
+    <w:semiHidden/>
+    <w:unhideWhenUsed/>
+    <w:rsid w:val="006C1884"/>
+    <w:rPr>
+      <w:color w:val="605E5C"/>
+      <w:shd w:val="clear" w:color="auto" w:fill="E1DFDD"/>
+    </w:rPr>
+  </w:style>
 </w:styles>
 </file>
 

</xml_diff>